<commit_message>
final project of Procp
</commit_message>
<xml_diff>
--- a/Minutes for our meetings with the tutor/Minutes Report.docx
+++ b/Minutes for our meetings with the tutor/Minutes Report.docx
@@ -4077,10 +4077,7 @@
         </w:numPr>
       </w:pPr>
       <w:r>
-        <w:t>W</w:t>
-      </w:r>
-      <w:r>
-        <w:t>hat we are going to make it.</w:t>
+        <w:t>What we are going to make it.</w:t>
       </w:r>
     </w:p>
     <w:p>
@@ -6654,17 +6651,6 @@
     </w:p>
     <w:p>
       <w:pPr>
-        <w:pStyle w:val="Heading1"/>
-      </w:pPr>
-      <w:r>
-        <w:t>Meeting#</w:t>
-      </w:r>
-      <w:r>
-        <w:t>5</w:t>
-      </w:r>
-    </w:p>
-    <w:p>
-      <w:pPr>
         <w:rPr>
           <w:b/>
           <w:sz w:val="28"/>
@@ -6673,719 +6659,9 @@
       </w:pPr>
     </w:p>
     <w:p>
-      <w:pPr>
-        <w:pStyle w:val="Heading2"/>
-      </w:pPr>
-      <w:r>
-        <w:t>Members Attendance</w:t>
-      </w:r>
-    </w:p>
-    <w:p>
-      <w:pPr>
-        <w:rPr>
-          <w:b/>
-          <w:sz w:val="28"/>
-          <w:szCs w:val="28"/>
-        </w:rPr>
-      </w:pPr>
-    </w:p>
-    <w:p>
-      <w:pPr>
-        <w:rPr>
-          <w:b/>
-          <w:sz w:val="28"/>
-          <w:szCs w:val="28"/>
-        </w:rPr>
-      </w:pPr>
-    </w:p>
-    <w:tbl>
-      <w:tblPr>
-        <w:tblStyle w:val="TableGrid"/>
-        <w:tblW w:w="0" w:type="auto"/>
-        <w:tblLook w:val="04A0" w:firstRow="1" w:lastRow="0" w:firstColumn="1" w:lastColumn="0" w:noHBand="0" w:noVBand="1"/>
-      </w:tblPr>
-      <w:tblGrid>
-        <w:gridCol w:w="4679"/>
-        <w:gridCol w:w="4671"/>
-      </w:tblGrid>
-      <w:tr>
-        <w:tc>
-          <w:tcPr>
-            <w:tcW w:w="4788" w:type="dxa"/>
-          </w:tcPr>
-          <w:p>
-            <w:r>
-              <w:t xml:space="preserve">     Members name</w:t>
-            </w:r>
-          </w:p>
-        </w:tc>
-        <w:tc>
-          <w:tcPr>
-            <w:tcW w:w="4788" w:type="dxa"/>
-          </w:tcPr>
-          <w:p>
-            <w:r>
-              <w:t xml:space="preserve">            Attendance</w:t>
-            </w:r>
-          </w:p>
-        </w:tc>
-      </w:tr>
-      <w:tr>
-        <w:tc>
-          <w:tcPr>
-            <w:tcW w:w="4788" w:type="dxa"/>
-          </w:tcPr>
-          <w:p>
-            <w:r>
-              <w:t xml:space="preserve">Alex </w:t>
-            </w:r>
-            <w:proofErr w:type="spellStart"/>
-            <w:proofErr w:type="gramStart"/>
-            <w:r>
-              <w:t>Kersjes</w:t>
-            </w:r>
-            <w:proofErr w:type="spellEnd"/>
-            <w:r>
-              <w:t>(</w:t>
-            </w:r>
-            <w:proofErr w:type="gramEnd"/>
-            <w:r>
-              <w:t>group leader)</w:t>
-            </w:r>
-          </w:p>
-        </w:tc>
-        <w:tc>
-          <w:tcPr>
-            <w:tcW w:w="4788" w:type="dxa"/>
-          </w:tcPr>
-          <w:p>
-            <w:r>
-              <w:t xml:space="preserve">          present</w:t>
-            </w:r>
-          </w:p>
-        </w:tc>
-      </w:tr>
-      <w:tr>
-        <w:tc>
-          <w:tcPr>
-            <w:tcW w:w="4788" w:type="dxa"/>
-          </w:tcPr>
-          <w:p>
-            <w:r>
-              <w:t>Dholon Akter</w:t>
-            </w:r>
-          </w:p>
-        </w:tc>
-        <w:tc>
-          <w:tcPr>
-            <w:tcW w:w="4788" w:type="dxa"/>
-          </w:tcPr>
-          <w:p>
-            <w:r>
-              <w:t xml:space="preserve">           present</w:t>
-            </w:r>
-          </w:p>
-        </w:tc>
-      </w:tr>
-      <w:tr>
-        <w:tc>
-          <w:tcPr>
-            <w:tcW w:w="4788" w:type="dxa"/>
-          </w:tcPr>
-          <w:p/>
-        </w:tc>
-        <w:tc>
-          <w:tcPr>
-            <w:tcW w:w="4788" w:type="dxa"/>
-          </w:tcPr>
-          <w:p/>
-        </w:tc>
-      </w:tr>
-      <w:tr>
-        <w:tc>
-          <w:tcPr>
-            <w:tcW w:w="4788" w:type="dxa"/>
-          </w:tcPr>
-          <w:p/>
-        </w:tc>
-        <w:tc>
-          <w:tcPr>
-            <w:tcW w:w="4788" w:type="dxa"/>
-          </w:tcPr>
-          <w:p/>
-        </w:tc>
-      </w:tr>
-      <w:tr>
-        <w:tc>
-          <w:tcPr>
-            <w:tcW w:w="4788" w:type="dxa"/>
-          </w:tcPr>
-          <w:p/>
-        </w:tc>
-        <w:tc>
-          <w:tcPr>
-            <w:tcW w:w="4788" w:type="dxa"/>
-          </w:tcPr>
-          <w:p/>
-        </w:tc>
-      </w:tr>
-    </w:tbl>
-    <w:p>
-      <w:pPr>
-        <w:rPr>
-          <w:b/>
-          <w:sz w:val="28"/>
-          <w:szCs w:val="28"/>
-        </w:rPr>
-      </w:pPr>
-    </w:p>
-    <w:p>
-      <w:pPr>
-        <w:rPr>
-          <w:sz w:val="28"/>
-          <w:szCs w:val="28"/>
-        </w:rPr>
-      </w:pPr>
-      <w:r>
-        <w:rPr>
-          <w:sz w:val="28"/>
-          <w:szCs w:val="28"/>
-        </w:rPr>
-        <w:t>Preparation</w:t>
-      </w:r>
-    </w:p>
-    <w:p>
-      <w:pPr>
-        <w:rPr>
-          <w:sz w:val="28"/>
-          <w:szCs w:val="28"/>
-        </w:rPr>
-      </w:pPr>
-      <w:r>
-        <w:rPr>
-          <w:sz w:val="28"/>
-          <w:szCs w:val="28"/>
-        </w:rPr>
-        <w:t>Discussion</w:t>
-      </w:r>
-    </w:p>
-    <w:p>
-      <w:pPr>
-        <w:rPr>
-          <w:sz w:val="28"/>
-          <w:szCs w:val="28"/>
-        </w:rPr>
-      </w:pPr>
-      <w:r>
-        <w:rPr>
-          <w:sz w:val="28"/>
-          <w:szCs w:val="28"/>
-        </w:rPr>
-        <w:t>Feedback</w:t>
-      </w:r>
-    </w:p>
-    <w:p>
-      <w:pPr>
-        <w:rPr>
-          <w:sz w:val="28"/>
-          <w:szCs w:val="28"/>
-        </w:rPr>
-      </w:pPr>
-      <w:r>
-        <w:rPr>
-          <w:sz w:val="28"/>
-          <w:szCs w:val="28"/>
-        </w:rPr>
-        <w:t>Tasks</w:t>
-      </w:r>
-    </w:p>
-    <w:p>
-      <w:pPr>
-        <w:rPr>
-          <w:sz w:val="28"/>
-          <w:szCs w:val="28"/>
-        </w:rPr>
-      </w:pPr>
-    </w:p>
-    <w:p>
-      <w:pPr>
-        <w:rPr>
-          <w:sz w:val="28"/>
-          <w:szCs w:val="28"/>
-        </w:rPr>
-      </w:pPr>
-    </w:p>
-    <w:p>
-      <w:pPr>
-        <w:pStyle w:val="Heading1"/>
-      </w:pPr>
-      <w:r>
-        <w:t>Meeting#</w:t>
-      </w:r>
-      <w:r>
-        <w:t>6</w:t>
-      </w:r>
-    </w:p>
-    <w:p>
-      <w:pPr>
-        <w:pStyle w:val="Heading2"/>
-      </w:pPr>
-      <w:r>
-        <w:t>Members Attendance</w:t>
-      </w:r>
-    </w:p>
-    <w:tbl>
-      <w:tblPr>
-        <w:tblStyle w:val="TableGrid"/>
-        <w:tblW w:w="0" w:type="auto"/>
-        <w:tblLook w:val="04A0" w:firstRow="1" w:lastRow="0" w:firstColumn="1" w:lastColumn="0" w:noHBand="0" w:noVBand="1"/>
-      </w:tblPr>
-      <w:tblGrid>
-        <w:gridCol w:w="4679"/>
-        <w:gridCol w:w="4671"/>
-      </w:tblGrid>
-      <w:tr>
-        <w:tc>
-          <w:tcPr>
-            <w:tcW w:w="4679" w:type="dxa"/>
-          </w:tcPr>
-          <w:p>
-            <w:r>
-              <w:t xml:space="preserve">     Members name</w:t>
-            </w:r>
-          </w:p>
-        </w:tc>
-        <w:tc>
-          <w:tcPr>
-            <w:tcW w:w="4671" w:type="dxa"/>
-          </w:tcPr>
-          <w:p>
-            <w:r>
-              <w:t xml:space="preserve">            Attendance</w:t>
-            </w:r>
-          </w:p>
-        </w:tc>
-      </w:tr>
-      <w:tr>
-        <w:tc>
-          <w:tcPr>
-            <w:tcW w:w="4679" w:type="dxa"/>
-          </w:tcPr>
-          <w:p>
-            <w:r>
-              <w:t xml:space="preserve">Alex </w:t>
-            </w:r>
-            <w:proofErr w:type="spellStart"/>
-            <w:proofErr w:type="gramStart"/>
-            <w:r>
-              <w:t>Kersjes</w:t>
-            </w:r>
-            <w:proofErr w:type="spellEnd"/>
-            <w:r>
-              <w:t>(</w:t>
-            </w:r>
-            <w:proofErr w:type="gramEnd"/>
-            <w:r>
-              <w:t>group leader)</w:t>
-            </w:r>
-          </w:p>
-        </w:tc>
-        <w:tc>
-          <w:tcPr>
-            <w:tcW w:w="4671" w:type="dxa"/>
-          </w:tcPr>
-          <w:p>
-            <w:r>
-              <w:t xml:space="preserve">          present</w:t>
-            </w:r>
-          </w:p>
-        </w:tc>
-      </w:tr>
-      <w:tr>
-        <w:tc>
-          <w:tcPr>
-            <w:tcW w:w="4679" w:type="dxa"/>
-          </w:tcPr>
-          <w:p>
-            <w:r>
-              <w:t>Dholon Akter</w:t>
-            </w:r>
-          </w:p>
-        </w:tc>
-        <w:tc>
-          <w:tcPr>
-            <w:tcW w:w="4671" w:type="dxa"/>
-          </w:tcPr>
-          <w:p>
-            <w:r>
-              <w:t xml:space="preserve">           present</w:t>
-            </w:r>
-          </w:p>
-        </w:tc>
-      </w:tr>
-      <w:tr>
-        <w:tc>
-          <w:tcPr>
-            <w:tcW w:w="4679" w:type="dxa"/>
-          </w:tcPr>
-          <w:p/>
-        </w:tc>
-        <w:tc>
-          <w:tcPr>
-            <w:tcW w:w="4671" w:type="dxa"/>
-          </w:tcPr>
-          <w:p/>
-        </w:tc>
-      </w:tr>
-      <w:tr>
-        <w:tc>
-          <w:tcPr>
-            <w:tcW w:w="4679" w:type="dxa"/>
-          </w:tcPr>
-          <w:p/>
-        </w:tc>
-        <w:tc>
-          <w:tcPr>
-            <w:tcW w:w="4671" w:type="dxa"/>
-          </w:tcPr>
-          <w:p/>
-        </w:tc>
-      </w:tr>
-      <w:tr>
-        <w:tc>
-          <w:tcPr>
-            <w:tcW w:w="4679" w:type="dxa"/>
-          </w:tcPr>
-          <w:p/>
-        </w:tc>
-        <w:tc>
-          <w:tcPr>
-            <w:tcW w:w="4671" w:type="dxa"/>
-          </w:tcPr>
-          <w:p/>
-        </w:tc>
-      </w:tr>
-    </w:tbl>
-    <w:p>
-      <w:pPr>
-        <w:rPr>
-          <w:sz w:val="28"/>
-          <w:szCs w:val="28"/>
-        </w:rPr>
-      </w:pPr>
-    </w:p>
-    <w:p>
-      <w:pPr>
-        <w:rPr>
-          <w:sz w:val="28"/>
-          <w:szCs w:val="28"/>
-        </w:rPr>
-      </w:pPr>
-    </w:p>
-    <w:p>
-      <w:pPr>
-        <w:rPr>
-          <w:sz w:val="28"/>
-          <w:szCs w:val="28"/>
-        </w:rPr>
-      </w:pPr>
-      <w:r>
-        <w:rPr>
-          <w:sz w:val="28"/>
-          <w:szCs w:val="28"/>
-        </w:rPr>
-        <w:lastRenderedPageBreak/>
-        <w:t>Preparation</w:t>
-      </w:r>
-    </w:p>
-    <w:p>
-      <w:pPr>
-        <w:rPr>
-          <w:sz w:val="28"/>
-          <w:szCs w:val="28"/>
-        </w:rPr>
-      </w:pPr>
-      <w:r>
-        <w:rPr>
-          <w:sz w:val="28"/>
-          <w:szCs w:val="28"/>
-        </w:rPr>
-        <w:t>Discussion</w:t>
-      </w:r>
-    </w:p>
-    <w:p>
-      <w:pPr>
-        <w:rPr>
-          <w:sz w:val="28"/>
-          <w:szCs w:val="28"/>
-        </w:rPr>
-      </w:pPr>
-      <w:r>
-        <w:rPr>
-          <w:sz w:val="28"/>
-          <w:szCs w:val="28"/>
-        </w:rPr>
-        <w:t>Feedback</w:t>
-      </w:r>
-    </w:p>
-    <w:p>
-      <w:pPr>
-        <w:rPr>
-          <w:sz w:val="28"/>
-          <w:szCs w:val="28"/>
-        </w:rPr>
-      </w:pPr>
-      <w:r>
-        <w:rPr>
-          <w:sz w:val="28"/>
-          <w:szCs w:val="28"/>
-        </w:rPr>
-        <w:t>Tasks</w:t>
-      </w:r>
-    </w:p>
-    <w:p/>
-    <w:p/>
-    <w:p>
-      <w:pPr>
-        <w:rPr>
-          <w:sz w:val="28"/>
-          <w:szCs w:val="28"/>
-        </w:rPr>
-      </w:pPr>
-    </w:p>
-    <w:p>
-      <w:pPr>
-        <w:pStyle w:val="Heading1"/>
-      </w:pPr>
-      <w:r>
-        <w:t>Meeting#</w:t>
-      </w:r>
-      <w:r>
-        <w:t>6</w:t>
-      </w:r>
-    </w:p>
-    <w:p>
-      <w:pPr>
-        <w:pStyle w:val="Heading2"/>
-      </w:pPr>
-      <w:r>
-        <w:t>Members Attendance</w:t>
-      </w:r>
-    </w:p>
-    <w:p>
-      <w:pPr>
-        <w:rPr>
-          <w:sz w:val="28"/>
-          <w:szCs w:val="28"/>
-        </w:rPr>
-      </w:pPr>
-    </w:p>
-    <w:tbl>
-      <w:tblPr>
-        <w:tblStyle w:val="TableGrid"/>
-        <w:tblW w:w="0" w:type="auto"/>
-        <w:tblLook w:val="04A0" w:firstRow="1" w:lastRow="0" w:firstColumn="1" w:lastColumn="0" w:noHBand="0" w:noVBand="1"/>
-      </w:tblPr>
-      <w:tblGrid>
-        <w:gridCol w:w="4679"/>
-        <w:gridCol w:w="4671"/>
-      </w:tblGrid>
-      <w:tr>
-        <w:tc>
-          <w:tcPr>
-            <w:tcW w:w="4679" w:type="dxa"/>
-          </w:tcPr>
-          <w:p>
-            <w:r>
-              <w:t xml:space="preserve">     Members name</w:t>
-            </w:r>
-          </w:p>
-        </w:tc>
-        <w:tc>
-          <w:tcPr>
-            <w:tcW w:w="4671" w:type="dxa"/>
-          </w:tcPr>
-          <w:p>
-            <w:r>
-              <w:t xml:space="preserve">            Attendance</w:t>
-            </w:r>
-          </w:p>
-        </w:tc>
-      </w:tr>
-      <w:tr>
-        <w:tc>
-          <w:tcPr>
-            <w:tcW w:w="4679" w:type="dxa"/>
-          </w:tcPr>
-          <w:p>
-            <w:r>
-              <w:t xml:space="preserve">Alex </w:t>
-            </w:r>
-            <w:proofErr w:type="spellStart"/>
-            <w:proofErr w:type="gramStart"/>
-            <w:r>
-              <w:t>Kersjes</w:t>
-            </w:r>
-            <w:proofErr w:type="spellEnd"/>
-            <w:r>
-              <w:t>(</w:t>
-            </w:r>
-            <w:proofErr w:type="gramEnd"/>
-            <w:r>
-              <w:t>group leader)</w:t>
-            </w:r>
-          </w:p>
-        </w:tc>
-        <w:tc>
-          <w:tcPr>
-            <w:tcW w:w="4671" w:type="dxa"/>
-          </w:tcPr>
-          <w:p>
-            <w:r>
-              <w:t xml:space="preserve">          present</w:t>
-            </w:r>
-          </w:p>
-        </w:tc>
-      </w:tr>
-      <w:tr>
-        <w:tc>
-          <w:tcPr>
-            <w:tcW w:w="4679" w:type="dxa"/>
-          </w:tcPr>
-          <w:p>
-            <w:r>
-              <w:t>Dholon Akter</w:t>
-            </w:r>
-          </w:p>
-        </w:tc>
-        <w:tc>
-          <w:tcPr>
-            <w:tcW w:w="4671" w:type="dxa"/>
-          </w:tcPr>
-          <w:p>
-            <w:r>
-              <w:t xml:space="preserve">           present</w:t>
-            </w:r>
-          </w:p>
-        </w:tc>
-      </w:tr>
-      <w:tr>
-        <w:tc>
-          <w:tcPr>
-            <w:tcW w:w="4679" w:type="dxa"/>
-          </w:tcPr>
-          <w:p/>
-        </w:tc>
-        <w:tc>
-          <w:tcPr>
-            <w:tcW w:w="4671" w:type="dxa"/>
-          </w:tcPr>
-          <w:p/>
-        </w:tc>
-      </w:tr>
-      <w:tr>
-        <w:tc>
-          <w:tcPr>
-            <w:tcW w:w="4679" w:type="dxa"/>
-          </w:tcPr>
-          <w:p/>
-        </w:tc>
-        <w:tc>
-          <w:tcPr>
-            <w:tcW w:w="4671" w:type="dxa"/>
-          </w:tcPr>
-          <w:p/>
-        </w:tc>
-      </w:tr>
-      <w:tr>
-        <w:tc>
-          <w:tcPr>
-            <w:tcW w:w="4679" w:type="dxa"/>
-          </w:tcPr>
-          <w:p/>
-        </w:tc>
-        <w:tc>
-          <w:tcPr>
-            <w:tcW w:w="4671" w:type="dxa"/>
-          </w:tcPr>
-          <w:p/>
-        </w:tc>
-      </w:tr>
-    </w:tbl>
-    <w:p>
-      <w:pPr>
-        <w:rPr>
-          <w:b/>
-          <w:sz w:val="28"/>
-          <w:szCs w:val="28"/>
-        </w:rPr>
-      </w:pPr>
-    </w:p>
-    <w:p>
-      <w:pPr>
-        <w:rPr>
-          <w:sz w:val="28"/>
-          <w:szCs w:val="28"/>
-        </w:rPr>
-      </w:pPr>
-      <w:r>
-        <w:rPr>
-          <w:sz w:val="28"/>
-          <w:szCs w:val="28"/>
-        </w:rPr>
-        <w:t>Preparation</w:t>
-      </w:r>
-    </w:p>
-    <w:p>
-      <w:pPr>
-        <w:rPr>
-          <w:sz w:val="28"/>
-          <w:szCs w:val="28"/>
-        </w:rPr>
-      </w:pPr>
-      <w:r>
-        <w:rPr>
-          <w:sz w:val="28"/>
-          <w:szCs w:val="28"/>
-        </w:rPr>
-        <w:t>Discussion</w:t>
-      </w:r>
-    </w:p>
-    <w:p>
-      <w:pPr>
-        <w:rPr>
-          <w:sz w:val="28"/>
-          <w:szCs w:val="28"/>
-        </w:rPr>
-      </w:pPr>
-      <w:r>
-        <w:rPr>
-          <w:sz w:val="28"/>
-          <w:szCs w:val="28"/>
-        </w:rPr>
-        <w:t>Feedback</w:t>
-      </w:r>
-    </w:p>
-    <w:p>
-      <w:pPr>
-        <w:rPr>
-          <w:sz w:val="28"/>
-          <w:szCs w:val="28"/>
-        </w:rPr>
-      </w:pPr>
-      <w:r>
-        <w:rPr>
-          <w:sz w:val="28"/>
-          <w:szCs w:val="28"/>
-        </w:rPr>
-        <w:t>Tasks</w:t>
-      </w:r>
-    </w:p>
-    <w:p>
       <w:bookmarkStart w:id="35" w:name="_GoBack"/>
       <w:bookmarkEnd w:id="35"/>
     </w:p>
-    <w:p/>
     <w:sectPr>
       <w:pgSz w:w="12240" w:h="15840"/>
       <w:pgMar w:top="1440" w:right="1440" w:bottom="1440" w:left="1440" w:header="720" w:footer="720" w:gutter="0"/>
@@ -9202,7 +8478,7 @@
     <w:charset w:val="00"/>
     <w:family w:val="swiss"/>
     <w:pitch w:val="variable"/>
-    <w:sig w:usb0="E0002EFF" w:usb1="C000785B" w:usb2="00000009" w:usb3="00000000" w:csb0="000001FF" w:csb1="00000000"/>
+    <w:sig w:usb0="E0002AFF" w:usb1="C0007843" w:usb2="00000009" w:usb3="00000000" w:csb0="000001FF" w:csb1="00000000"/>
   </w:font>
   <w:font w:name="Cambria">
     <w:panose1 w:val="02040503050406030204"/>
@@ -9216,7 +8492,7 @@
     <w:charset w:val="00"/>
     <w:family w:val="swiss"/>
     <w:pitch w:val="variable"/>
-    <w:sig w:usb0="E0002AFF" w:usb1="C000247B" w:usb2="00000009" w:usb3="00000000" w:csb0="000001FF" w:csb1="00000000"/>
+    <w:sig w:usb0="E0002AFF" w:usb1="4000ACFF" w:usb2="00000001" w:usb3="00000000" w:csb0="000001FF" w:csb1="00000000"/>
   </w:font>
   <w:font w:name="Segoe UI">
     <w:panose1 w:val="020B0502040204020203"/>
@@ -9230,7 +8506,7 @@
     <w:charset w:val="00"/>
     <w:family w:val="swiss"/>
     <w:pitch w:val="variable"/>
-    <w:sig w:usb0="E0002AFF" w:usb1="C000247B" w:usb2="00000009" w:usb3="00000000" w:csb0="000001FF" w:csb1="00000000"/>
+    <w:sig w:usb0="A0002AEF" w:usb1="4000207B" w:usb2="00000000" w:usb3="00000000" w:csb0="000001FF" w:csb1="00000000"/>
   </w:font>
 </w:fonts>
 </file>
@@ -9251,6 +8527,7 @@
   </w:compat>
   <w:rsids>
     <w:rsidRoot w:val="005B25DA"/>
+    <w:rsid w:val="0026501B"/>
     <w:rsid w:val="004E60F7"/>
     <w:rsid w:val="005B25DA"/>
     <w:rsid w:val="006A665E"/>
@@ -10064,7 +9341,7 @@
 </file>
 
 <file path=customXml/itemProps2.xml><?xml version="1.0" encoding="utf-8"?>
-<ds:datastoreItem xmlns:ds="http://schemas.openxmlformats.org/officeDocument/2006/customXml" ds:itemID="{D683241B-3FE1-4EBC-BD02-93DEE15185C4}">
+<ds:datastoreItem xmlns:ds="http://schemas.openxmlformats.org/officeDocument/2006/customXml" ds:itemID="{E3173CA9-F506-4B51-917C-A2395F3CF1F1}">
   <ds:schemaRefs>
     <ds:schemaRef ds:uri="http://schemas.openxmlformats.org/officeDocument/2006/bibliography"/>
   </ds:schemaRefs>

</xml_diff>